<commit_message>
Update Table Inception Document
</commit_message>
<xml_diff>
--- a/Iteration I-2/LCOMInceptionPhaseStatusAssessment.docx
+++ b/Iteration I-2/LCOMInceptionPhaseStatusAssessment.docx
@@ -675,15 +675,6 @@
         </w:rPr>
         <w:t>We have a good understanding of the dependencies and likely completion times for different parts of the project. Target completion dates for key aspects of the project are as follows:</w:t>
       </w:r>
-    </w:p>
-    <w:p>
-      <w:pPr>
-        <w:rPr>
-          <w:rFonts w:ascii="Times New Roman" w:hAnsi="Times New Roman" w:cs="Times New Roman"/>
-          <w:sz w:val="24"/>
-          <w:szCs w:val="24"/>
-        </w:rPr>
-      </w:pPr>
     </w:p>
     <w:tbl>
       <w:tblPr>
@@ -969,19 +960,77 @@
           </w:tcPr>
           <w:p>
             <w:pPr>
-              <w:pStyle w:val="BodyText"/>
-              <w:ind w:left="0"/>
-              <w:rPr>
-                <w:sz w:val="16"/>
-                <w:szCs w:val="16"/>
-              </w:rPr>
-            </w:pPr>
-            <w:r>
-              <w:rPr>
-                <w:sz w:val="16"/>
-                <w:szCs w:val="16"/>
-              </w:rPr>
-              <w:t>Establish Vision; Establish Initial Use Case Model; Complete Preliminary Non-functional Requirement Analysis; Identify/Document Candidate Architectures; Establish Version Control</w:t>
+              <w:pStyle w:val="ListBullet"/>
+              <w:widowControl w:val="0"/>
+              <w:spacing w:after="0" w:line="240" w:lineRule="atLeast"/>
+            </w:pPr>
+            <w:r>
+              <w:t>Establish Version Control</w:t>
+            </w:r>
+          </w:p>
+          <w:p>
+            <w:pPr>
+              <w:pStyle w:val="ListBullet"/>
+              <w:widowControl w:val="0"/>
+              <w:spacing w:after="0" w:line="240" w:lineRule="atLeast"/>
+            </w:pPr>
+            <w:r>
+              <w:t>Understanding of Project Requirements and Resources</w:t>
+            </w:r>
+          </w:p>
+          <w:p>
+            <w:pPr>
+              <w:pStyle w:val="ListBullet"/>
+              <w:widowControl w:val="0"/>
+              <w:spacing w:after="0" w:line="240" w:lineRule="atLeast"/>
+            </w:pPr>
+            <w:r>
+              <w:t>Elaborate and Establish Project Vision</w:t>
+            </w:r>
+          </w:p>
+          <w:p>
+            <w:pPr>
+              <w:pStyle w:val="ListBullet"/>
+              <w:widowControl w:val="0"/>
+              <w:spacing w:after="0" w:line="240" w:lineRule="atLeast"/>
+            </w:pPr>
+            <w:r>
+              <w:t xml:space="preserve">Validate Project </w:t>
+            </w:r>
+            <w:proofErr w:type="gramStart"/>
+            <w:r>
+              <w:t>feasibility</w:t>
+            </w:r>
+            <w:proofErr w:type="gramEnd"/>
+          </w:p>
+          <w:p>
+            <w:pPr>
+              <w:pStyle w:val="ListBullet"/>
+              <w:widowControl w:val="0"/>
+              <w:spacing w:after="0" w:line="240" w:lineRule="atLeast"/>
+            </w:pPr>
+            <w:r>
+              <w:t>Define Project Plan</w:t>
+            </w:r>
+          </w:p>
+          <w:p>
+            <w:pPr>
+              <w:pStyle w:val="ListBullet"/>
+              <w:widowControl w:val="0"/>
+              <w:spacing w:after="0" w:line="240" w:lineRule="atLeast"/>
+            </w:pPr>
+            <w:r>
+              <w:t>Establish Risk List</w:t>
+            </w:r>
+          </w:p>
+          <w:p>
+            <w:pPr>
+              <w:pStyle w:val="ListBullet"/>
+              <w:widowControl w:val="0"/>
+              <w:spacing w:after="0" w:line="240" w:lineRule="atLeast"/>
+            </w:pPr>
+            <w:r>
+              <w:t>Define And Document Team Technical Competencies</w:t>
             </w:r>
           </w:p>
         </w:tc>
@@ -1075,19 +1124,74 @@
           </w:tcPr>
           <w:p>
             <w:pPr>
-              <w:pStyle w:val="BodyText"/>
-              <w:ind w:left="0"/>
-              <w:rPr>
-                <w:sz w:val="16"/>
-                <w:szCs w:val="16"/>
-              </w:rPr>
-            </w:pPr>
-            <w:r>
-              <w:rPr>
-                <w:sz w:val="16"/>
-                <w:szCs w:val="16"/>
-              </w:rPr>
-              <w:t>Establish Risk List; Complete Full Description for Critical Core Risky Difficult (CCRD) Use Case; Implement Technical Competency Demonstrator; Create Test Plan; Establish Initial Project Plan; Deliver Life Cycle Objectives Milestone (LCOM); Complete Inception Phase Project Assessment</w:t>
+              <w:pStyle w:val="ListBullet"/>
+              <w:widowControl w:val="0"/>
+              <w:spacing w:after="0" w:line="240" w:lineRule="atLeast"/>
+            </w:pPr>
+            <w:r>
+              <w:t>Establish a Risk List</w:t>
+            </w:r>
+          </w:p>
+          <w:p>
+            <w:pPr>
+              <w:pStyle w:val="ListBullet"/>
+              <w:widowControl w:val="0"/>
+              <w:spacing w:after="0" w:line="240" w:lineRule="atLeast"/>
+            </w:pPr>
+            <w:r>
+              <w:t>Implement a Technical Competency Demonstrator Document</w:t>
+            </w:r>
+          </w:p>
+          <w:p>
+            <w:pPr>
+              <w:pStyle w:val="ListBullet"/>
+              <w:widowControl w:val="0"/>
+              <w:spacing w:after="0" w:line="240" w:lineRule="atLeast"/>
+            </w:pPr>
+            <w:r>
+              <w:t xml:space="preserve">Apt Descriptions </w:t>
+            </w:r>
+            <w:proofErr w:type="gramStart"/>
+            <w:r>
+              <w:t>Of</w:t>
+            </w:r>
+            <w:proofErr w:type="gramEnd"/>
+            <w:r>
+              <w:t xml:space="preserve"> Use Cases Within the Premise of the ADHD app</w:t>
+            </w:r>
+          </w:p>
+          <w:p>
+            <w:pPr>
+              <w:pStyle w:val="ListBullet"/>
+              <w:widowControl w:val="0"/>
+              <w:spacing w:after="0" w:line="240" w:lineRule="atLeast"/>
+            </w:pPr>
+            <w:r>
+              <w:t>Create a Test Plan</w:t>
+            </w:r>
+          </w:p>
+          <w:p>
+            <w:pPr>
+              <w:pStyle w:val="ListBullet"/>
+              <w:widowControl w:val="0"/>
+              <w:spacing w:after="0" w:line="240" w:lineRule="atLeast"/>
+            </w:pPr>
+            <w:r>
+              <w:t>Finalise objective Milestone Document</w:t>
+            </w:r>
+          </w:p>
+          <w:p>
+            <w:pPr>
+              <w:pStyle w:val="ListBullet"/>
+              <w:widowControl w:val="0"/>
+              <w:spacing w:after="0" w:line="240" w:lineRule="atLeast"/>
+              <w:rPr>
+                <w:sz w:val="20"/>
+                <w:szCs w:val="20"/>
+              </w:rPr>
+            </w:pPr>
+            <w:r>
+              <w:t>Complete Inception Phase Project Assessment</w:t>
             </w:r>
           </w:p>
         </w:tc>
@@ -1209,19 +1313,75 @@
           </w:tcPr>
           <w:p>
             <w:pPr>
-              <w:rPr>
-                <w:rFonts w:ascii="Times New Roman" w:hAnsi="Times New Roman" w:cs="Times New Roman"/>
-                <w:sz w:val="16"/>
-                <w:szCs w:val="16"/>
-              </w:rPr>
-            </w:pPr>
-            <w:r>
-              <w:rPr>
-                <w:rFonts w:ascii="Times New Roman" w:hAnsi="Times New Roman" w:cs="Times New Roman"/>
-                <w:sz w:val="16"/>
-                <w:szCs w:val="16"/>
-              </w:rPr>
-              <w:t>Mitigate Highest Priority Risk(s); Implement Highest Priority Architectural Element(s) to Support CCRD Use Case; Complete Development Testing for Highest Priority Architectural Element(s)</w:t>
+              <w:pStyle w:val="ListBullet"/>
+              <w:widowControl w:val="0"/>
+              <w:spacing w:after="0" w:line="240" w:lineRule="atLeast"/>
+            </w:pPr>
+            <w:r>
+              <w:t>Establish Full Use Cases within Project and their cause and effect (activity flow)</w:t>
+            </w:r>
+          </w:p>
+          <w:p>
+            <w:pPr>
+              <w:pStyle w:val="ListBullet"/>
+              <w:widowControl w:val="0"/>
+              <w:spacing w:after="0" w:line="240" w:lineRule="atLeast"/>
+            </w:pPr>
+            <w:r>
+              <w:t>Implement SQLite Into Android Studio</w:t>
+            </w:r>
+          </w:p>
+          <w:p>
+            <w:pPr>
+              <w:pStyle w:val="ListBullet"/>
+              <w:widowControl w:val="0"/>
+              <w:spacing w:after="0" w:line="240" w:lineRule="atLeast"/>
+            </w:pPr>
+            <w:r>
+              <w:t xml:space="preserve">Add task </w:t>
+            </w:r>
+            <w:proofErr w:type="gramStart"/>
+            <w:r>
+              <w:t>functionality</w:t>
+            </w:r>
+            <w:proofErr w:type="gramEnd"/>
+          </w:p>
+          <w:p>
+            <w:pPr>
+              <w:pStyle w:val="ListBullet"/>
+              <w:widowControl w:val="0"/>
+              <w:spacing w:after="0" w:line="240" w:lineRule="atLeast"/>
+            </w:pPr>
+            <w:r>
+              <w:t>FAT for adding a task.</w:t>
+            </w:r>
+          </w:p>
+          <w:p>
+            <w:pPr>
+              <w:pStyle w:val="ListBullet"/>
+              <w:widowControl w:val="0"/>
+              <w:spacing w:after="0" w:line="240" w:lineRule="atLeast"/>
+            </w:pPr>
+            <w:r>
+              <w:t>Complete a Revised Project Vision, Revised Project plan, Revise Requirement Model and A Final Architecture Document</w:t>
+            </w:r>
+          </w:p>
+          <w:p>
+            <w:pPr>
+              <w:pStyle w:val="ListBullet"/>
+              <w:widowControl w:val="0"/>
+              <w:spacing w:after="0" w:line="240" w:lineRule="atLeast"/>
+            </w:pPr>
+            <w:r>
+              <w:t xml:space="preserve">Understand And Develop Finalised Ideas </w:t>
+            </w:r>
+            <w:proofErr w:type="gramStart"/>
+            <w:r>
+              <w:t>Of</w:t>
+            </w:r>
+            <w:proofErr w:type="gramEnd"/>
+            <w:r>
+              <w:t xml:space="preserve"> Project Functionality/App approach</w:t>
             </w:r>
           </w:p>
         </w:tc>
@@ -1315,19 +1475,132 @@
           </w:tcPr>
           <w:p>
             <w:pPr>
-              <w:rPr>
-                <w:rFonts w:ascii="Times New Roman" w:hAnsi="Times New Roman" w:cs="Times New Roman"/>
-                <w:sz w:val="16"/>
-                <w:szCs w:val="16"/>
-              </w:rPr>
-            </w:pPr>
-            <w:r>
-              <w:rPr>
-                <w:rFonts w:ascii="Times New Roman" w:hAnsi="Times New Roman" w:cs="Times New Roman"/>
-                <w:sz w:val="16"/>
-                <w:szCs w:val="16"/>
-              </w:rPr>
-              <w:t>Mitigate 2nd Highest Priority Risk(s); Implement 2nd Highest Priority Architectural Element(s) to Support CCRD Use Case; Complete Development and Integration Testing for 2nd Highest Priority Architectural Element(s)</w:t>
+              <w:pStyle w:val="ListBullet"/>
+              <w:widowControl w:val="0"/>
+              <w:spacing w:after="0" w:line="240" w:lineRule="atLeast"/>
+            </w:pPr>
+            <w:r>
+              <w:t>Establish Technical Competency Demonstrator Document</w:t>
+            </w:r>
+          </w:p>
+          <w:p>
+            <w:pPr>
+              <w:pStyle w:val="ListBullet"/>
+              <w:widowControl w:val="0"/>
+              <w:spacing w:after="0" w:line="240" w:lineRule="atLeast"/>
+            </w:pPr>
+            <w:r>
+              <w:t>Jetpack Compose Framework Establishment</w:t>
+            </w:r>
+          </w:p>
+          <w:p>
+            <w:pPr>
+              <w:pStyle w:val="ListBullet"/>
+              <w:widowControl w:val="0"/>
+              <w:spacing w:after="0" w:line="240" w:lineRule="atLeast"/>
+            </w:pPr>
+            <w:r>
+              <w:t xml:space="preserve">Notifications Of Task Event Development </w:t>
+            </w:r>
+            <w:proofErr w:type="gramStart"/>
+            <w:r>
+              <w:t>For</w:t>
+            </w:r>
+            <w:proofErr w:type="gramEnd"/>
+            <w:r>
+              <w:t xml:space="preserve"> User</w:t>
+            </w:r>
+          </w:p>
+          <w:p>
+            <w:pPr>
+              <w:pStyle w:val="ListBullet"/>
+              <w:widowControl w:val="0"/>
+              <w:spacing w:after="0" w:line="240" w:lineRule="atLeast"/>
+            </w:pPr>
+            <w:r>
+              <w:t>Manual Task Development</w:t>
+            </w:r>
+          </w:p>
+          <w:p>
+            <w:pPr>
+              <w:pStyle w:val="ListBullet"/>
+              <w:widowControl w:val="0"/>
+              <w:spacing w:after="0" w:line="240" w:lineRule="atLeast"/>
+            </w:pPr>
+            <w:r>
+              <w:t>Completion of Inception Phase Project Assessment</w:t>
+            </w:r>
+          </w:p>
+          <w:p>
+            <w:pPr>
+              <w:pStyle w:val="ListBullet"/>
+              <w:widowControl w:val="0"/>
+              <w:spacing w:after="0" w:line="240" w:lineRule="atLeast"/>
+            </w:pPr>
+            <w:r>
+              <w:t>Review and Finalise Documents</w:t>
+            </w:r>
+          </w:p>
+          <w:p>
+            <w:pPr>
+              <w:pStyle w:val="ListBullet"/>
+              <w:widowControl w:val="0"/>
+              <w:spacing w:after="0" w:line="240" w:lineRule="atLeast"/>
+            </w:pPr>
+            <w:r>
+              <w:t>Deliver Life Cycle Objectives Milestone (LCOM)</w:t>
+            </w:r>
+          </w:p>
+          <w:p>
+            <w:pPr>
+              <w:pStyle w:val="ListBullet"/>
+              <w:widowControl w:val="0"/>
+              <w:spacing w:after="0" w:line="240" w:lineRule="atLeast"/>
+            </w:pPr>
+            <w:r>
+              <w:t>Mitigate Risks through XL:</w:t>
+            </w:r>
+          </w:p>
+          <w:p>
+            <w:pPr>
+              <w:pStyle w:val="ListBullet"/>
+              <w:widowControl w:val="0"/>
+              <w:numPr>
+                <w:ilvl w:val="0"/>
+                <w:numId w:val="8"/>
+              </w:numPr>
+              <w:spacing w:after="0" w:line="240" w:lineRule="atLeast"/>
+            </w:pPr>
+            <w:r>
+              <w:t>Team Cohesion</w:t>
+            </w:r>
+          </w:p>
+          <w:p>
+            <w:pPr>
+              <w:pStyle w:val="ListBullet"/>
+              <w:widowControl w:val="0"/>
+              <w:numPr>
+                <w:ilvl w:val="0"/>
+                <w:numId w:val="8"/>
+              </w:numPr>
+              <w:spacing w:after="0" w:line="240" w:lineRule="atLeast"/>
+            </w:pPr>
+            <w:r>
+              <w:t>Schedule</w:t>
+            </w:r>
+          </w:p>
+          <w:p>
+            <w:pPr>
+              <w:pStyle w:val="ListBullet"/>
+              <w:widowControl w:val="0"/>
+              <w:numPr>
+                <w:ilvl w:val="0"/>
+                <w:numId w:val="8"/>
+              </w:numPr>
+              <w:spacing w:after="0" w:line="240" w:lineRule="atLeast"/>
+            </w:pPr>
+            <w:r>
+              <w:t>Technical Competency</w:t>
             </w:r>
           </w:p>
         </w:tc>
@@ -1421,19 +1694,67 @@
           </w:tcPr>
           <w:p>
             <w:pPr>
-              <w:rPr>
-                <w:rFonts w:ascii="Times New Roman" w:hAnsi="Times New Roman" w:cs="Times New Roman"/>
-                <w:sz w:val="16"/>
-                <w:szCs w:val="16"/>
-              </w:rPr>
-            </w:pPr>
-            <w:r>
-              <w:rPr>
-                <w:rFonts w:ascii="Times New Roman" w:hAnsi="Times New Roman" w:cs="Times New Roman"/>
-                <w:sz w:val="16"/>
-                <w:szCs w:val="16"/>
-              </w:rPr>
-              <w:t>Mitigate 3rd Highest Priority Risk(s); Implement 3rd Highest Priority Architectural Element(s) to Support CCRD Use Case; Complete Development and Integration Testing for 3rd Highest Priority Architectural Element(s); Deploy Executable Architecture in Trial Environment; Complete Internal User Acceptance Testing for CCRD Use Case in Trial Environment</w:t>
+              <w:pStyle w:val="ListBullet"/>
+              <w:widowControl w:val="0"/>
+              <w:spacing w:after="0" w:line="240" w:lineRule="atLeast"/>
+            </w:pPr>
+            <w:r>
+              <w:t>Establish Iteration 3 Plan</w:t>
+            </w:r>
+          </w:p>
+          <w:p>
+            <w:pPr>
+              <w:pStyle w:val="ListBullet"/>
+              <w:widowControl w:val="0"/>
+              <w:spacing w:after="0" w:line="240" w:lineRule="atLeast"/>
+            </w:pPr>
+            <w:r>
+              <w:t>Testing</w:t>
+            </w:r>
+          </w:p>
+          <w:p>
+            <w:pPr>
+              <w:pStyle w:val="ListBullet"/>
+              <w:widowControl w:val="0"/>
+              <w:spacing w:after="0" w:line="240" w:lineRule="atLeast"/>
+            </w:pPr>
+            <w:r>
+              <w:t>Outline Objectives for LCAM</w:t>
+            </w:r>
+          </w:p>
+          <w:p>
+            <w:pPr>
+              <w:pStyle w:val="ListBullet"/>
+              <w:widowControl w:val="0"/>
+              <w:spacing w:after="0" w:line="240" w:lineRule="atLeast"/>
+            </w:pPr>
+            <w:r>
+              <w:t>Award System Affiliation</w:t>
+            </w:r>
+          </w:p>
+          <w:p>
+            <w:pPr>
+              <w:pStyle w:val="ListBullet"/>
+              <w:widowControl w:val="0"/>
+              <w:spacing w:after="0" w:line="240" w:lineRule="atLeast"/>
+            </w:pPr>
+            <w:r>
+              <w:t xml:space="preserve">Achievement And Sharing </w:t>
+            </w:r>
+            <w:proofErr w:type="spellStart"/>
+            <w:r>
+              <w:t>Compentency</w:t>
+            </w:r>
+            <w:proofErr w:type="spellEnd"/>
+          </w:p>
+          <w:p>
+            <w:pPr>
+              <w:pStyle w:val="ListBullet"/>
+              <w:widowControl w:val="0"/>
+              <w:spacing w:after="0" w:line="240" w:lineRule="atLeast"/>
+            </w:pPr>
+            <w:r>
+              <w:t>Establish/Finalize meetings with co-ordinator</w:t>
             </w:r>
           </w:p>
         </w:tc>
@@ -1527,28 +1848,48 @@
           </w:tcPr>
           <w:p>
             <w:pPr>
-              <w:pStyle w:val="BodyText"/>
-              <w:spacing w:before="60"/>
-              <w:ind w:left="0"/>
-              <w:rPr>
-                <w:sz w:val="16"/>
-                <w:szCs w:val="16"/>
-              </w:rPr>
-            </w:pPr>
-            <w:r>
-              <w:rPr>
-                <w:sz w:val="16"/>
-                <w:szCs w:val="16"/>
-              </w:rPr>
-              <w:t>Contingency; Deliver Life Cycle Architecture Milestone (LCAM); Complete Elaboration Phase Project Assessment</w:t>
+              <w:pStyle w:val="ListBullet"/>
+              <w:widowControl w:val="0"/>
+              <w:spacing w:after="0" w:line="240" w:lineRule="atLeast"/>
+            </w:pPr>
+            <w:r>
+              <w:t>Contingency</w:t>
+            </w:r>
+            <w:r>
+              <w:t xml:space="preserve"> and catch-</w:t>
+            </w:r>
+            <w:proofErr w:type="gramStart"/>
+            <w:r>
+              <w:t>ups</w:t>
+            </w:r>
+            <w:proofErr w:type="gramEnd"/>
+          </w:p>
+          <w:p>
+            <w:pPr>
+              <w:pStyle w:val="ListBullet"/>
+              <w:widowControl w:val="0"/>
+              <w:spacing w:after="0" w:line="240" w:lineRule="atLeast"/>
+            </w:pPr>
+            <w:r>
+              <w:t>Deliver Life Cycle Architecture Milestone (LCAM)</w:t>
+            </w:r>
+          </w:p>
+          <w:p>
+            <w:pPr>
+              <w:pStyle w:val="ListBullet"/>
+              <w:widowControl w:val="0"/>
+              <w:spacing w:after="0" w:line="240" w:lineRule="atLeast"/>
+            </w:pPr>
+            <w:r>
+              <w:t xml:space="preserve">Complete </w:t>
+            </w:r>
+            <w:r>
+              <w:t>Elaboration Phase Status Assessment</w:t>
             </w:r>
           </w:p>
         </w:tc>
       </w:tr>
       <w:tr>
-        <w:trPr>
-          <w:trHeight w:val="124"/>
-        </w:trPr>
         <w:tc>
           <w:tcPr>
             <w:tcW w:w="10206" w:type="dxa"/>
@@ -1576,20 +1917,10 @@
         </w:tc>
       </w:tr>
     </w:tbl>
-    <w:p>
-      <w:pPr>
-        <w:pStyle w:val="NormalWeb"/>
-        <w:spacing w:before="0" w:beforeAutospacing="0" w:after="120" w:afterAutospacing="0"/>
-        <w:rPr>
-          <w:color w:val="000000"/>
-          <w:sz w:val="16"/>
-          <w:szCs w:val="16"/>
-        </w:rPr>
-      </w:pPr>
-    </w:p>
+    <w:p/>
     <w:tbl>
       <w:tblPr>
-        <w:tblpPr w:leftFromText="180" w:rightFromText="180" w:vertAnchor="text" w:horzAnchor="margin" w:tblpY="98"/>
+        <w:tblpPr w:leftFromText="180" w:rightFromText="180" w:vertAnchor="text" w:horzAnchor="margin" w:tblpY="106"/>
         <w:tblW w:w="10206" w:type="dxa"/>
         <w:tblBorders>
           <w:top w:val="single" w:sz="4" w:space="0" w:color="auto"/>
@@ -1742,6 +2073,26 @@
           </w:tcPr>
           <w:p>
             <w:pPr>
+              <w:pStyle w:val="ListBullet"/>
+              <w:widowControl w:val="0"/>
+              <w:spacing w:after="0" w:line="240" w:lineRule="atLeast"/>
+            </w:pPr>
+            <w:r>
+              <w:t>Implement integration for user/password authentication.</w:t>
+            </w:r>
+          </w:p>
+          <w:p>
+            <w:pPr>
+              <w:pStyle w:val="ListBullet"/>
+              <w:widowControl w:val="0"/>
+              <w:spacing w:after="0" w:line="240" w:lineRule="atLeast"/>
+            </w:pPr>
+            <w:r>
+              <w:t>Implement login, register account, and forgot password views.</w:t>
+            </w:r>
+          </w:p>
+          <w:p>
+            <w:pPr>
               <w:pStyle w:val="BodyText"/>
               <w:spacing w:before="60"/>
               <w:ind w:left="0"/>
@@ -1755,7 +2106,25 @@
                 <w:sz w:val="16"/>
                 <w:szCs w:val="16"/>
               </w:rPr>
-              <w:t>Implement 2nd Highest Priority Use Case(s); Complete Development and Integration Testing for 2nd Highest Priority Use Case(s); Complete Internal User Acceptance Testing for 2nd Highest Priority Use Case(s)</w:t>
+              <w:t>Implement logic for the login, register account and forgot password views.</w:t>
+            </w:r>
+          </w:p>
+          <w:p>
+            <w:pPr>
+              <w:pStyle w:val="BodyText"/>
+              <w:spacing w:before="60"/>
+              <w:ind w:left="0"/>
+              <w:rPr>
+                <w:sz w:val="16"/>
+                <w:szCs w:val="16"/>
+              </w:rPr>
+            </w:pPr>
+            <w:r>
+              <w:rPr>
+                <w:sz w:val="16"/>
+                <w:szCs w:val="16"/>
+              </w:rPr>
+              <w:t>FAT for the login, register and forgot password views.</w:t>
             </w:r>
           </w:p>
         </w:tc>
@@ -1849,20 +2218,62 @@
           </w:tcPr>
           <w:p>
             <w:pPr>
-              <w:pStyle w:val="BodyText"/>
-              <w:spacing w:before="60"/>
-              <w:ind w:left="0"/>
-              <w:rPr>
-                <w:sz w:val="16"/>
-                <w:szCs w:val="16"/>
-              </w:rPr>
-            </w:pPr>
-            <w:r>
-              <w:rPr>
-                <w:sz w:val="16"/>
-                <w:szCs w:val="16"/>
-              </w:rPr>
-              <w:t>Implement 3rd Highest Priority Use Case(s); Complete Development and Integration Testing for 3rd Highest Priority Use Case(s); Complete Internal User Acceptance Testing for 3rd Highest Priority Use Case(s)</w:t>
+              <w:pStyle w:val="ListBullet"/>
+              <w:widowControl w:val="0"/>
+              <w:spacing w:after="0" w:line="240" w:lineRule="atLeast"/>
+            </w:pPr>
+            <w:r>
+              <w:t xml:space="preserve">Implement a navigation user </w:t>
+            </w:r>
+            <w:proofErr w:type="gramStart"/>
+            <w:r>
+              <w:t>buttons</w:t>
+            </w:r>
+            <w:proofErr w:type="gramEnd"/>
+          </w:p>
+          <w:p>
+            <w:pPr>
+              <w:pStyle w:val="ListBullet"/>
+              <w:widowControl w:val="0"/>
+              <w:spacing w:after="0" w:line="240" w:lineRule="atLeast"/>
+            </w:pPr>
+            <w:r>
+              <w:t xml:space="preserve">Implement logic for the navigation </w:t>
+            </w:r>
+            <w:proofErr w:type="gramStart"/>
+            <w:r>
+              <w:t>buttons</w:t>
+            </w:r>
+            <w:proofErr w:type="gramEnd"/>
+          </w:p>
+          <w:p>
+            <w:pPr>
+              <w:pStyle w:val="ListBullet"/>
+              <w:widowControl w:val="0"/>
+              <w:spacing w:after="0" w:line="240" w:lineRule="atLeast"/>
+            </w:pPr>
+            <w:r>
+              <w:t>Implement settings view.</w:t>
+            </w:r>
+          </w:p>
+          <w:p>
+            <w:pPr>
+              <w:pStyle w:val="ListBullet"/>
+              <w:widowControl w:val="0"/>
+              <w:spacing w:after="0" w:line="240" w:lineRule="atLeast"/>
+            </w:pPr>
+            <w:r>
+              <w:t>Implement logic for the settings view. (Logout, toggle dark/light mode, Add account for calendar, notification settings and feedback)</w:t>
+            </w:r>
+          </w:p>
+          <w:p>
+            <w:pPr>
+              <w:pStyle w:val="ListBullet"/>
+              <w:widowControl w:val="0"/>
+              <w:spacing w:after="0" w:line="240" w:lineRule="atLeast"/>
+            </w:pPr>
+            <w:r>
+              <w:t>FAT for the navigation bar and setting view.</w:t>
             </w:r>
           </w:p>
         </w:tc>
@@ -1956,28 +2367,52 @@
           </w:tcPr>
           <w:p>
             <w:pPr>
-              <w:pStyle w:val="BodyText"/>
-              <w:spacing w:before="60"/>
-              <w:ind w:left="0"/>
-              <w:rPr>
-                <w:sz w:val="16"/>
-                <w:szCs w:val="16"/>
-              </w:rPr>
-            </w:pPr>
-            <w:r>
-              <w:rPr>
-                <w:sz w:val="16"/>
-                <w:szCs w:val="16"/>
-              </w:rPr>
-              <w:t xml:space="preserve">Implement 4th Highest Priority Use Case(s); Complete Development and Integration Testing for 4th Highest Priority Use Case(s); Complete Internal User Acceptance Testing for 4th Highest Priority </w:t>
-            </w:r>
-            <w:r>
-              <w:rPr>
-                <w:sz w:val="16"/>
-                <w:szCs w:val="16"/>
-              </w:rPr>
-              <w:lastRenderedPageBreak/>
-              <w:t>Use Case(s)</w:t>
+              <w:pStyle w:val="ListBullet"/>
+              <w:widowControl w:val="0"/>
+              <w:spacing w:after="0" w:line="240" w:lineRule="atLeast"/>
+            </w:pPr>
+            <w:r>
+              <w:t>Implement calendar integration.</w:t>
+            </w:r>
+          </w:p>
+          <w:p>
+            <w:pPr>
+              <w:pStyle w:val="ListBullet"/>
+              <w:widowControl w:val="0"/>
+              <w:spacing w:after="0" w:line="240" w:lineRule="atLeast"/>
+            </w:pPr>
+            <w:r>
+              <w:t>Add button to task card that allows users to add a task to their calendar.</w:t>
+            </w:r>
+          </w:p>
+          <w:p>
+            <w:pPr>
+              <w:pStyle w:val="ListBullet"/>
+              <w:widowControl w:val="0"/>
+              <w:spacing w:after="0" w:line="240" w:lineRule="atLeast"/>
+            </w:pPr>
+            <w:r>
+              <w:t>Implement Tips &amp; Analytics view.</w:t>
+            </w:r>
+          </w:p>
+          <w:p>
+            <w:pPr>
+              <w:pStyle w:val="ListBullet"/>
+              <w:widowControl w:val="0"/>
+              <w:spacing w:after="0" w:line="240" w:lineRule="atLeast"/>
+            </w:pPr>
+            <w:r>
+              <w:t>Implement Tips and Analytics logic.</w:t>
+            </w:r>
+          </w:p>
+          <w:p>
+            <w:pPr>
+              <w:pStyle w:val="ListBullet"/>
+              <w:widowControl w:val="0"/>
+              <w:spacing w:after="0" w:line="240" w:lineRule="atLeast"/>
+            </w:pPr>
+            <w:r>
+              <w:t>FAT for the calendar integration and the settings view logic.</w:t>
             </w:r>
           </w:p>
         </w:tc>
@@ -2090,20 +2525,28 @@
           </w:tcPr>
           <w:p>
             <w:pPr>
-              <w:pStyle w:val="BodyText"/>
-              <w:spacing w:before="60"/>
-              <w:ind w:left="0"/>
-              <w:rPr>
-                <w:sz w:val="16"/>
-                <w:szCs w:val="16"/>
-              </w:rPr>
-            </w:pPr>
-            <w:r>
-              <w:rPr>
-                <w:sz w:val="16"/>
-                <w:szCs w:val="16"/>
-              </w:rPr>
-              <w:t>Contingency; Deliver Initial Operation Capability Milestone (IOCM); Complete Construction Phase Project Assessment</w:t>
+              <w:pStyle w:val="ListBullet"/>
+              <w:widowControl w:val="0"/>
+              <w:spacing w:after="0" w:line="240" w:lineRule="atLeast"/>
+            </w:pPr>
+            <w:r>
+              <w:t>Contingency</w:t>
+            </w:r>
+            <w:r>
+              <w:t>.</w:t>
+            </w:r>
+          </w:p>
+          <w:p>
+            <w:pPr>
+              <w:pStyle w:val="ListBullet"/>
+              <w:widowControl w:val="0"/>
+              <w:spacing w:after="0" w:line="240" w:lineRule="atLeast"/>
+            </w:pPr>
+            <w:r>
+              <w:t>Complete Construction Phase Project Assessment</w:t>
+            </w:r>
+            <w:r>
+              <w:t>.</w:t>
             </w:r>
           </w:p>
         </w:tc>
@@ -2206,20 +2649,32 @@
           </w:tcPr>
           <w:p>
             <w:pPr>
-              <w:pStyle w:val="BodyText"/>
-              <w:spacing w:before="60"/>
-              <w:ind w:left="0"/>
-              <w:rPr>
-                <w:sz w:val="16"/>
-                <w:szCs w:val="16"/>
-              </w:rPr>
-            </w:pPr>
-            <w:r>
-              <w:rPr>
-                <w:sz w:val="16"/>
-                <w:szCs w:val="16"/>
-              </w:rPr>
-              <w:t>Deploy Application in Trial Environment; Complete 1st Round External User Acceptance Testing; Resolve Any Identified Issues</w:t>
+              <w:pStyle w:val="ListBullet"/>
+              <w:widowControl w:val="0"/>
+              <w:spacing w:after="0" w:line="240" w:lineRule="atLeast"/>
+            </w:pPr>
+            <w:r>
+              <w:t>Deploy the application to the google play store.</w:t>
+            </w:r>
+          </w:p>
+          <w:p>
+            <w:pPr>
+              <w:pStyle w:val="ListBullet"/>
+              <w:widowControl w:val="0"/>
+              <w:spacing w:after="0" w:line="240" w:lineRule="atLeast"/>
+            </w:pPr>
+            <w:r>
+              <w:t>Get first round of UAT from external users.</w:t>
+            </w:r>
+          </w:p>
+          <w:p>
+            <w:pPr>
+              <w:pStyle w:val="ListBullet"/>
+              <w:widowControl w:val="0"/>
+              <w:spacing w:after="0" w:line="240" w:lineRule="atLeast"/>
+            </w:pPr>
+            <w:r>
+              <w:t>Resolve any identified issues.</w:t>
             </w:r>
           </w:p>
         </w:tc>
@@ -2313,20 +2768,31 @@
           </w:tcPr>
           <w:p>
             <w:pPr>
-              <w:pStyle w:val="BodyText"/>
-              <w:spacing w:before="60"/>
-              <w:ind w:left="0"/>
-              <w:rPr>
-                <w:sz w:val="16"/>
-                <w:szCs w:val="16"/>
-              </w:rPr>
-            </w:pPr>
-            <w:r>
-              <w:rPr>
-                <w:sz w:val="16"/>
-                <w:szCs w:val="16"/>
-              </w:rPr>
-              <w:t>Complete 2nd Round External User Acceptance Testing and resolve any identified issues</w:t>
+              <w:pStyle w:val="ListBullet"/>
+              <w:widowControl w:val="0"/>
+              <w:spacing w:after="0" w:line="240" w:lineRule="atLeast"/>
+            </w:pPr>
+            <w:r>
+              <w:t xml:space="preserve">Complete 2nd </w:t>
+            </w:r>
+            <w:r>
+              <w:t>r</w:t>
+            </w:r>
+            <w:r>
+              <w:t>ound</w:t>
+            </w:r>
+            <w:r>
+              <w:t xml:space="preserve"> of external UAT.</w:t>
+            </w:r>
+          </w:p>
+          <w:p>
+            <w:pPr>
+              <w:pStyle w:val="ListBullet"/>
+              <w:widowControl w:val="0"/>
+              <w:spacing w:after="0" w:line="240" w:lineRule="atLeast"/>
+            </w:pPr>
+            <w:r>
+              <w:t>Resolve any issues identified.</w:t>
             </w:r>
           </w:p>
         </w:tc>
@@ -2420,34 +2886,34 @@
           </w:tcPr>
           <w:p>
             <w:pPr>
-              <w:pStyle w:val="BodyText"/>
-              <w:spacing w:before="60"/>
-              <w:ind w:left="0"/>
-              <w:rPr>
-                <w:sz w:val="16"/>
-                <w:szCs w:val="16"/>
-              </w:rPr>
-            </w:pPr>
-            <w:r>
-              <w:rPr>
-                <w:sz w:val="16"/>
-                <w:szCs w:val="16"/>
-              </w:rPr>
-              <w:t>Contingency period if the project runs over schedule. Deliver Product Release Milestone (PRM) and Complete Final Project Assessment</w:t>
+              <w:pStyle w:val="ListBullet"/>
+              <w:widowControl w:val="0"/>
+              <w:spacing w:after="0" w:line="240" w:lineRule="atLeast"/>
+            </w:pPr>
+            <w:r>
+              <w:t>Contingency</w:t>
+            </w:r>
+          </w:p>
+          <w:p>
+            <w:pPr>
+              <w:pStyle w:val="ListBullet"/>
+              <w:widowControl w:val="0"/>
+              <w:spacing w:after="0" w:line="240" w:lineRule="atLeast"/>
+            </w:pPr>
+            <w:r>
+              <w:t>Complete Final Project Assessment</w:t>
             </w:r>
           </w:p>
         </w:tc>
       </w:tr>
     </w:tbl>
-    <w:p>
-      <w:pPr>
-        <w:rPr>
-          <w:rFonts w:ascii="Times New Roman" w:hAnsi="Times New Roman" w:cs="Times New Roman"/>
-          <w:sz w:val="24"/>
-          <w:szCs w:val="24"/>
-        </w:rPr>
-      </w:pPr>
-    </w:p>
+    <w:p/>
+    <w:p/>
+    <w:p/>
+    <w:p/>
+    <w:p/>
+    <w:p/>
+    <w:p/>
     <w:p>
       <w:pPr>
         <w:rPr>
@@ -2699,7 +3165,6 @@
         <w:pStyle w:val="Heading2"/>
       </w:pPr>
       <w:r>
-        <w:lastRenderedPageBreak/>
         <w:t>2</w:t>
       </w:r>
       <w:r>
@@ -3603,7 +4068,6 @@
           <w:iCs/>
           <w:color w:val="000000" w:themeColor="text1"/>
         </w:rPr>
-        <w:lastRenderedPageBreak/>
         <w:t>4.4 App functional accuracy</w:t>
       </w:r>
     </w:p>
@@ -4504,6 +4968,118 @@
     </w:lvl>
   </w:abstractNum>
   <w:abstractNum w:abstractNumId="5" w15:restartNumberingAfterBreak="0">
+    <w:nsid w:val="4F6A5D16"/>
+    <w:multiLevelType w:val="hybridMultilevel"/>
+    <w:tmpl w:val="AB266282"/>
+    <w:lvl w:ilvl="0" w:tplc="68EA6172">
+      <w:numFmt w:val="bullet"/>
+      <w:lvlText w:val="-"/>
+      <w:lvlJc w:val="left"/>
+      <w:pPr>
+        <w:ind w:left="720" w:hanging="360"/>
+      </w:pPr>
+      <w:rPr>
+        <w:rFonts w:ascii="Times New Roman" w:eastAsia="Times New Roman" w:hAnsi="Times New Roman" w:cs="Times New Roman" w:hint="default"/>
+      </w:rPr>
+    </w:lvl>
+    <w:lvl w:ilvl="1" w:tplc="0C090003" w:tentative="1">
+      <w:start w:val="1"/>
+      <w:numFmt w:val="bullet"/>
+      <w:lvlText w:val="o"/>
+      <w:lvlJc w:val="left"/>
+      <w:pPr>
+        <w:ind w:left="1440" w:hanging="360"/>
+      </w:pPr>
+      <w:rPr>
+        <w:rFonts w:ascii="Courier New" w:hAnsi="Courier New" w:cs="Courier New" w:hint="default"/>
+      </w:rPr>
+    </w:lvl>
+    <w:lvl w:ilvl="2" w:tplc="0C090005" w:tentative="1">
+      <w:start w:val="1"/>
+      <w:numFmt w:val="bullet"/>
+      <w:lvlText w:val=""/>
+      <w:lvlJc w:val="left"/>
+      <w:pPr>
+        <w:ind w:left="2160" w:hanging="360"/>
+      </w:pPr>
+      <w:rPr>
+        <w:rFonts w:ascii="Wingdings" w:hAnsi="Wingdings" w:hint="default"/>
+      </w:rPr>
+    </w:lvl>
+    <w:lvl w:ilvl="3" w:tplc="0C090001" w:tentative="1">
+      <w:start w:val="1"/>
+      <w:numFmt w:val="bullet"/>
+      <w:lvlText w:val=""/>
+      <w:lvlJc w:val="left"/>
+      <w:pPr>
+        <w:ind w:left="2880" w:hanging="360"/>
+      </w:pPr>
+      <w:rPr>
+        <w:rFonts w:ascii="Symbol" w:hAnsi="Symbol" w:hint="default"/>
+      </w:rPr>
+    </w:lvl>
+    <w:lvl w:ilvl="4" w:tplc="0C090003" w:tentative="1">
+      <w:start w:val="1"/>
+      <w:numFmt w:val="bullet"/>
+      <w:lvlText w:val="o"/>
+      <w:lvlJc w:val="left"/>
+      <w:pPr>
+        <w:ind w:left="3600" w:hanging="360"/>
+      </w:pPr>
+      <w:rPr>
+        <w:rFonts w:ascii="Courier New" w:hAnsi="Courier New" w:cs="Courier New" w:hint="default"/>
+      </w:rPr>
+    </w:lvl>
+    <w:lvl w:ilvl="5" w:tplc="0C090005" w:tentative="1">
+      <w:start w:val="1"/>
+      <w:numFmt w:val="bullet"/>
+      <w:lvlText w:val=""/>
+      <w:lvlJc w:val="left"/>
+      <w:pPr>
+        <w:ind w:left="4320" w:hanging="360"/>
+      </w:pPr>
+      <w:rPr>
+        <w:rFonts w:ascii="Wingdings" w:hAnsi="Wingdings" w:hint="default"/>
+      </w:rPr>
+    </w:lvl>
+    <w:lvl w:ilvl="6" w:tplc="0C090001" w:tentative="1">
+      <w:start w:val="1"/>
+      <w:numFmt w:val="bullet"/>
+      <w:lvlText w:val=""/>
+      <w:lvlJc w:val="left"/>
+      <w:pPr>
+        <w:ind w:left="5040" w:hanging="360"/>
+      </w:pPr>
+      <w:rPr>
+        <w:rFonts w:ascii="Symbol" w:hAnsi="Symbol" w:hint="default"/>
+      </w:rPr>
+    </w:lvl>
+    <w:lvl w:ilvl="7" w:tplc="0C090003" w:tentative="1">
+      <w:start w:val="1"/>
+      <w:numFmt w:val="bullet"/>
+      <w:lvlText w:val="o"/>
+      <w:lvlJc w:val="left"/>
+      <w:pPr>
+        <w:ind w:left="5760" w:hanging="360"/>
+      </w:pPr>
+      <w:rPr>
+        <w:rFonts w:ascii="Courier New" w:hAnsi="Courier New" w:cs="Courier New" w:hint="default"/>
+      </w:rPr>
+    </w:lvl>
+    <w:lvl w:ilvl="8" w:tplc="0C090005" w:tentative="1">
+      <w:start w:val="1"/>
+      <w:numFmt w:val="bullet"/>
+      <w:lvlText w:val=""/>
+      <w:lvlJc w:val="left"/>
+      <w:pPr>
+        <w:ind w:left="6480" w:hanging="360"/>
+      </w:pPr>
+      <w:rPr>
+        <w:rFonts w:ascii="Wingdings" w:hAnsi="Wingdings" w:hint="default"/>
+      </w:rPr>
+    </w:lvl>
+  </w:abstractNum>
+  <w:abstractNum w:abstractNumId="6" w15:restartNumberingAfterBreak="0">
     <w:nsid w:val="539F3374"/>
     <w:multiLevelType w:val="hybridMultilevel"/>
     <w:tmpl w:val="7250CD4A"/>
@@ -4616,7 +5192,7 @@
       </w:rPr>
     </w:lvl>
   </w:abstractNum>
-  <w:abstractNum w:abstractNumId="6" w15:restartNumberingAfterBreak="0">
+  <w:abstractNum w:abstractNumId="7" w15:restartNumberingAfterBreak="0">
     <w:nsid w:val="6A2D7C08"/>
     <w:multiLevelType w:val="hybridMultilevel"/>
     <w:tmpl w:val="BD001D04"/>
@@ -4706,7 +5282,7 @@
     </w:lvl>
   </w:abstractNum>
   <w:num w:numId="1" w16cid:durableId="403526146">
-    <w:abstractNumId w:val="5"/>
+    <w:abstractNumId w:val="6"/>
   </w:num>
   <w:num w:numId="2" w16cid:durableId="1031498176">
     <w:abstractNumId w:val="3"/>
@@ -4721,10 +5297,13 @@
     <w:abstractNumId w:val="4"/>
   </w:num>
   <w:num w:numId="6" w16cid:durableId="1121534098">
-    <w:abstractNumId w:val="6"/>
+    <w:abstractNumId w:val="7"/>
   </w:num>
   <w:num w:numId="7" w16cid:durableId="1758214780">
     <w:abstractNumId w:val="0"/>
+  </w:num>
+  <w:num w:numId="8" w16cid:durableId="1473524939">
+    <w:abstractNumId w:val="5"/>
   </w:num>
 </w:numbering>
 </file>

</xml_diff>